<commit_message>
Fine bozza, mancano dipendenti
</commit_message>
<xml_diff>
--- a/BozzaScheletroER.docx
+++ b/BozzaScheletroER.docx
@@ -54,6 +54,8 @@
         <w:t>L’entità ARTICOLO contiene le informazioni relative ai prodotti in vendita online e al negozio stesso.</w:t>
       </w:r>
     </w:p>
+    <w:p/>
+    <w:p/>
     <w:p/>
     <w:p/>
     <w:p>
@@ -121,10 +123,7 @@
     </w:p>
     <w:p>
       <w:r>
-        <w:t xml:space="preserve"> </w:t>
-      </w:r>
-      <w:r>
-        <w:t>È necessario differenziarli per i seguenti motivi:</w:t>
+        <w:t xml:space="preserve"> È necessario differenziarli per i seguenti motivi:</w:t>
       </w:r>
     </w:p>
     <w:p>
@@ -145,10 +144,7 @@
         <w:t>mostra</w:t>
       </w:r>
       <w:r>
-        <w:t>, ma n</w:t>
-      </w:r>
-      <w:r>
-        <w:t xml:space="preserve">on può prenotarsi per parteciparvi ed inoltre non è prevista l’illustrazione da parte di una </w:t>
+        <w:t xml:space="preserve">, ma non può prenotarsi per parteciparvi ed inoltre non è prevista l’illustrazione da parte di una </w:t>
       </w:r>
       <w:r>
         <w:rPr>
@@ -214,10 +210,7 @@
         </w:numPr>
       </w:pPr>
       <w:r>
-        <w:t>Ogni tema per le attività di laborato</w:t>
-      </w:r>
-      <w:r>
-        <w:t>rio è indirizzato ad uno o più tipologie di clientela. (vedi tabella)</w:t>
+        <w:t>Ogni tema per le attività di laboratorio è indirizzato ad uno o più tipologie di clientela. (vedi tabella)</w:t>
       </w:r>
     </w:p>
     <w:p>
@@ -230,7 +223,7 @@
           <w:lang w:eastAsia="it-IT"/>
         </w:rPr>
         <w:drawing>
-          <wp:anchor distT="0" distB="0" distL="114300" distR="114300" simplePos="0" relativeHeight="251658240" behindDoc="0" locked="0" layoutInCell="1" allowOverlap="1" wp14:anchorId="737B7D98" wp14:editId="638E3417">
+          <wp:anchor distT="0" distB="0" distL="114300" distR="114300" simplePos="0" relativeHeight="251669504" behindDoc="0" locked="0" layoutInCell="1" allowOverlap="1" wp14:anchorId="1C2D05FF" wp14:editId="064BBDD0">
             <wp:simplePos x="0" y="0"/>
             <wp:positionH relativeFrom="margin">
               <wp:posOffset>2412547</wp:posOffset>
@@ -263,7 +256,7 @@
                     </pic:cNvPicPr>
                   </pic:nvPicPr>
                   <pic:blipFill rotWithShape="1">
-                    <a:blip r:embed="rId5" cstate="print">
+                    <a:blip r:embed="rId8" cstate="print">
                       <a:extLst>
                         <a:ext uri="{28A0092B-C50C-407E-A947-70E740481C1C}">
                           <a14:useLocalDpi xmlns:a14="http://schemas.microsoft.com/office/drawing/2010/main" val="0"/>
@@ -315,17 +308,725 @@
     <w:p/>
     <w:p/>
     <w:p/>
-    <w:p>
-      <w:pPr>
-        <w:rPr>
-          <w:b/>
-        </w:rPr>
+    <w:p/>
+    <w:p/>
+    <w:p/>
+    <w:p/>
+    <w:p/>
+    <w:p/>
+    <w:p/>
+    <w:p/>
+    <w:p/>
+    <w:p/>
+    <w:p/>
+    <w:p/>
+    <w:p/>
+    <w:p/>
+    <w:p/>
+    <w:p>
+      <w:pPr>
+        <w:jc w:val="center"/>
+      </w:pPr>
+      <w:r>
+        <w:rPr>
+          <w:sz w:val="96"/>
+        </w:rPr>
+        <w:t>INIZIO</w:t>
+      </w:r>
+    </w:p>
+    <w:p/>
+    <w:p/>
+    <w:p/>
+    <w:p/>
+    <w:p/>
+    <w:p/>
+    <w:p/>
+    <w:p/>
+    <w:p/>
+    <w:p/>
+    <w:p/>
+    <w:p/>
+    <w:p/>
+    <w:p>
+      <w:pPr>
+        <w:jc w:val="both"/>
       </w:pPr>
       <w:r>
         <w:rPr>
           <w:b/>
         </w:rPr>
         <w:lastRenderedPageBreak/>
+        <w:t>STRATEGIA</w:t>
+      </w:r>
+    </w:p>
+    <w:p>
+      <w:pPr>
+        <w:jc w:val="both"/>
+      </w:pPr>
+      <w:r>
+        <w:t xml:space="preserve">Termitata l’intervista, si è proceduto con l’organizzazione ed il chiarimento delle specifiche dei requisiti, ricavandone una descrizione in linguaggio naturale. </w:t>
+      </w:r>
+    </w:p>
+    <w:p>
+      <w:pPr>
+        <w:jc w:val="both"/>
+      </w:pPr>
+      <w:r>
+        <w:t xml:space="preserve">Fatto ciò, oltre al’individuazione delle entità più chiavi di questo sistema, è stato naturale ricavare le relazioni basiche tra loro. Questo processo ha dato vita allo SCHELETRO di questa base di dati. </w:t>
+      </w:r>
+    </w:p>
+    <w:p>
+      <w:pPr>
+        <w:jc w:val="both"/>
+      </w:pPr>
+      <w:r>
+        <w:t>L’approccio utilizilizzato per lo sviluppo di questa struttura è stato</w:t>
+      </w:r>
+      <w:r>
+        <w:t xml:space="preserve"> quindi</w:t>
+      </w:r>
+      <w:r>
+        <w:t xml:space="preserve"> misto, sfruttando a pieno i vantaggi delle strategie </w:t>
+      </w:r>
+      <w:r>
+        <w:rPr>
+          <w:b/>
+        </w:rPr>
+        <w:t>top-down</w:t>
+      </w:r>
+      <w:r>
+        <w:t xml:space="preserve"> e </w:t>
+      </w:r>
+      <w:r>
+        <w:rPr>
+          <w:b/>
+        </w:rPr>
+        <w:t>bottom-up</w:t>
+      </w:r>
+      <w:r>
+        <w:t>.</w:t>
+      </w:r>
+    </w:p>
+    <w:p>
+      <w:pPr>
+        <w:jc w:val="both"/>
+      </w:pPr>
+      <w:r>
+        <w:t xml:space="preserve">In tale progettazione è presente la metodologia </w:t>
+      </w:r>
+      <w:r>
+        <w:rPr>
+          <w:b/>
+        </w:rPr>
+        <w:t>top-down,</w:t>
+      </w:r>
+      <w:r>
+        <w:t xml:space="preserve"> </w:t>
+      </w:r>
+      <w:r>
+        <w:rPr>
+          <w:b/>
+          <w:u w:val="single"/>
+        </w:rPr>
+        <w:t>in quanto</w:t>
+      </w:r>
+      <w:r>
+        <w:rPr>
+          <w:b/>
+        </w:rPr>
+        <w:t xml:space="preserve"> (poiché)</w:t>
+      </w:r>
+      <w:r>
+        <w:t xml:space="preserve"> si è partit</w:t>
+      </w:r>
+      <w:r>
+        <w:rPr>
+          <w:b/>
+        </w:rPr>
+        <w:t>i</w:t>
+      </w:r>
+      <w:r>
+        <w:t xml:space="preserve"> da uno schema grezzo, </w:t>
+      </w:r>
+      <w:r>
+        <w:t xml:space="preserve">coinvolgendo inizialmente solo le figure fondamentali, per poi completarlo e raffinarlo in ogni dettaglio. Inoltre, nella correzione dello schema, si sono intravisti dei problemi </w:t>
+      </w:r>
+      <w:r>
+        <w:t xml:space="preserve">di progettazione </w:t>
+      </w:r>
+      <w:r>
+        <w:t xml:space="preserve">simili a quelli </w:t>
+      </w:r>
+      <w:r>
+        <w:t>documentati nei design pattern, perciò sono stat</w:t>
+      </w:r>
+      <w:r>
+        <w:t xml:space="preserve">e </w:t>
+      </w:r>
+      <w:r>
+        <w:t xml:space="preserve">scelte </w:t>
+      </w:r>
+      <w:r>
+        <w:t xml:space="preserve">le soluzioni suggerite </w:t>
+      </w:r>
+      <w:r>
+        <w:t>dagli stessi</w:t>
+      </w:r>
+      <w:r>
+        <w:t>.</w:t>
+      </w:r>
+    </w:p>
+    <w:p>
+      <w:pPr>
+        <w:jc w:val="both"/>
+      </w:pPr>
+      <w:r>
+        <w:t xml:space="preserve">È stato invece sfruttato l’approccio </w:t>
+      </w:r>
+      <w:r>
+        <w:rPr>
+          <w:b/>
+        </w:rPr>
+        <w:t>bottom-up</w:t>
+      </w:r>
+      <w:r>
+        <w:t xml:space="preserve"> per integrare le varie “isole” individuate precedentemente, aggregandole facendo riferimento allo scheletro iniziale, al fine di ottere un diagramma concettuale che esprima al meglio la soluzione ricercata.</w:t>
+      </w:r>
+    </w:p>
+    <w:p>
+      <w:pPr>
+        <w:jc w:val="both"/>
+      </w:pPr>
+    </w:p>
+    <w:p>
+      <w:pPr>
+        <w:jc w:val="both"/>
+      </w:pPr>
+    </w:p>
+    <w:p>
+      <w:pPr>
+        <w:jc w:val="both"/>
+      </w:pPr>
+      <w:r>
+        <w:rPr>
+          <w:b/>
+        </w:rPr>
+        <w:t>IDENTIFICAZIONE DELLE ENTITÀ E RELAZIONI FONDAMENTALI</w:t>
+      </w:r>
+    </w:p>
+    <w:p>
+      <w:pPr>
+        <w:jc w:val="both"/>
+      </w:pPr>
+      <w:r>
+        <w:t>Come anticipato nel paragrafo precedente, analizzando i requisiti una volta riordinati, si è riusciti ad ottenere una visione generale del problema, identificando le entità protagoniste dei se</w:t>
+      </w:r>
+      <w:r>
+        <w:t xml:space="preserve">guenti macroblocchi principali: </w:t>
+      </w:r>
+      <w:r>
+        <w:t xml:space="preserve">DIPENDENTE, </w:t>
+      </w:r>
+      <w:r>
+        <w:t>OPERA</w:t>
+      </w:r>
+      <w:r>
+        <w:t xml:space="preserve">, </w:t>
+      </w:r>
+      <w:r>
+        <w:t>EVENTO,</w:t>
+      </w:r>
+      <w:r>
+        <w:t xml:space="preserve"> </w:t>
+      </w:r>
+      <w:r>
+        <w:t>VISITATORE, ARTICOLO</w:t>
+      </w:r>
+      <w:r>
+        <w:t>.</w:t>
+      </w:r>
+    </w:p>
+    <w:p>
+      <w:pPr>
+        <w:jc w:val="both"/>
+      </w:pPr>
+      <w:r>
+        <w:rPr>
+          <w:noProof/>
+          <w:lang w:eastAsia="it-IT"/>
+        </w:rPr>
+        <w:drawing>
+          <wp:anchor distT="0" distB="0" distL="114300" distR="114300" simplePos="0" relativeHeight="251667456" behindDoc="1" locked="0" layoutInCell="1" allowOverlap="1" wp14:anchorId="53B15691" wp14:editId="5552D9DB">
+            <wp:simplePos x="0" y="0"/>
+            <wp:positionH relativeFrom="margin">
+              <wp:align>center</wp:align>
+            </wp:positionH>
+            <wp:positionV relativeFrom="paragraph">
+              <wp:posOffset>258445</wp:posOffset>
+            </wp:positionV>
+            <wp:extent cx="4587240" cy="1383665"/>
+            <wp:effectExtent l="190500" t="190500" r="194310" b="197485"/>
+            <wp:wrapSquare wrapText="bothSides"/>
+            <wp:docPr id="8" name="Immagine 8" descr="https://documents.lucid.app/documents/046c7023-1c74-4aa3-b914-eefd83f5e56b/pages/CQ6dAw5jd_a0?a=95526&amp;x=1927&amp;y=-576&amp;w=1166&amp;h=352&amp;store=1&amp;accept=image%2F*&amp;auth=LCA%207e906ee9e1c8bd41a62b29d978ff609852371e10-ts%3D1670958487"/>
+            <wp:cNvGraphicFramePr>
+              <a:graphicFrameLocks xmlns:a="http://schemas.openxmlformats.org/drawingml/2006/main" noChangeAspect="1"/>
+            </wp:cNvGraphicFramePr>
+            <a:graphic xmlns:a="http://schemas.openxmlformats.org/drawingml/2006/main">
+              <a:graphicData uri="http://schemas.openxmlformats.org/drawingml/2006/picture">
+                <pic:pic xmlns:pic="http://schemas.openxmlformats.org/drawingml/2006/picture">
+                  <pic:nvPicPr>
+                    <pic:cNvPr id="0" name="Picture 3" descr="https://documents.lucid.app/documents/046c7023-1c74-4aa3-b914-eefd83f5e56b/pages/CQ6dAw5jd_a0?a=95526&amp;x=1927&amp;y=-576&amp;w=1166&amp;h=352&amp;store=1&amp;accept=image%2F*&amp;auth=LCA%207e906ee9e1c8bd41a62b29d978ff609852371e10-ts%3D1670958487"/>
+                    <pic:cNvPicPr>
+                      <a:picLocks noChangeAspect="1" noChangeArrowheads="1"/>
+                    </pic:cNvPicPr>
+                  </pic:nvPicPr>
+                  <pic:blipFill>
+                    <a:blip r:embed="rId9" cstate="print">
+                      <a:extLst>
+                        <a:ext uri="{28A0092B-C50C-407E-A947-70E740481C1C}">
+                          <a14:useLocalDpi xmlns:a14="http://schemas.microsoft.com/office/drawing/2010/main" val="0"/>
+                        </a:ext>
+                      </a:extLst>
+                    </a:blip>
+                    <a:srcRect/>
+                    <a:stretch>
+                      <a:fillRect/>
+                    </a:stretch>
+                  </pic:blipFill>
+                  <pic:spPr bwMode="auto">
+                    <a:xfrm>
+                      <a:off x="0" y="0"/>
+                      <a:ext cx="4587240" cy="1383665"/>
+                    </a:xfrm>
+                    <a:prstGeom prst="rect">
+                      <a:avLst/>
+                    </a:prstGeom>
+                    <a:ln>
+                      <a:noFill/>
+                    </a:ln>
+                    <a:effectLst>
+                      <a:outerShdw blurRad="190500" algn="tl" rotWithShape="0">
+                        <a:srgbClr val="000000">
+                          <a:alpha val="70000"/>
+                        </a:srgbClr>
+                      </a:outerShdw>
+                    </a:effectLst>
+                  </pic:spPr>
+                </pic:pic>
+              </a:graphicData>
+            </a:graphic>
+            <wp14:sizeRelH relativeFrom="margin">
+              <wp14:pctWidth>0</wp14:pctWidth>
+            </wp14:sizeRelH>
+            <wp14:sizeRelV relativeFrom="margin">
+              <wp14:pctHeight>0</wp14:pctHeight>
+            </wp14:sizeRelV>
+          </wp:anchor>
+        </w:drawing>
+      </w:r>
+    </w:p>
+    <w:p>
+      <w:pPr>
+        <w:jc w:val="both"/>
+      </w:pPr>
+    </w:p>
+    <w:p>
+      <w:pPr>
+        <w:jc w:val="both"/>
+        <w:rPr>
+          <w:b/>
+        </w:rPr>
+      </w:pPr>
+    </w:p>
+    <w:p>
+      <w:pPr>
+        <w:jc w:val="both"/>
+        <w:rPr>
+          <w:b/>
+        </w:rPr>
+      </w:pPr>
+    </w:p>
+    <w:p>
+      <w:pPr>
+        <w:jc w:val="both"/>
+        <w:rPr>
+          <w:b/>
+        </w:rPr>
+      </w:pPr>
+    </w:p>
+    <w:p>
+      <w:pPr>
+        <w:jc w:val="both"/>
+        <w:rPr>
+          <w:b/>
+        </w:rPr>
+      </w:pPr>
+    </w:p>
+    <w:p>
+      <w:pPr>
+        <w:jc w:val="both"/>
+        <w:rPr>
+          <w:b/>
+        </w:rPr>
+      </w:pPr>
+    </w:p>
+    <w:p>
+      <w:pPr>
+        <w:spacing w:after="0"/>
+        <w:jc w:val="both"/>
+      </w:pPr>
+      <w:r>
+        <w:t>Con DIPENDENTE, si intend</w:t>
+      </w:r>
+      <w:r>
+        <w:t xml:space="preserve">e il </w:t>
+      </w:r>
+      <w:r>
+        <w:t>componente che</w:t>
+      </w:r>
+      <w:r>
+        <w:t xml:space="preserve"> </w:t>
+      </w:r>
+      <w:r>
+        <w:t>descrive</w:t>
+      </w:r>
+      <w:r>
+        <w:t xml:space="preserve"> i vari tipi dipendente a</w:t>
+      </w:r>
+      <w:r>
+        <w:t>vente, seppur non necessariamente, un ruolo all’interno della struttura museale.</w:t>
+      </w:r>
+    </w:p>
+    <w:p>
+      <w:pPr>
+        <w:spacing w:after="0"/>
+        <w:jc w:val="both"/>
+      </w:pPr>
+      <w:r>
+        <w:t>Con OPERA, si intend</w:t>
+      </w:r>
+      <w:r>
+        <w:t>e il macroblocco contenente la descrizione di tutte le opere che il museo intende far vedere e toccare.</w:t>
+      </w:r>
+    </w:p>
+    <w:p>
+      <w:pPr>
+        <w:spacing w:after="0"/>
+        <w:jc w:val="both"/>
+      </w:pPr>
+      <w:r>
+        <w:t>Con</w:t>
+      </w:r>
+      <w:r>
+        <w:t xml:space="preserve"> EVENTO, si intend</w:t>
+      </w:r>
+      <w:r>
+        <w:t>e il macroblocco contenente i vari tipi evento, tenendo conto del flusso di partecipanti.</w:t>
+      </w:r>
+    </w:p>
+    <w:p>
+      <w:pPr>
+        <w:spacing w:after="0"/>
+        <w:jc w:val="both"/>
+      </w:pPr>
+      <w:r>
+        <w:t>Con VISITATORE, si intend</w:t>
+      </w:r>
+      <w:r>
+        <w:t>e il macroblocco contenente i vari tipi di visitatori che interagiscono con il museo</w:t>
+      </w:r>
+      <w:r>
+        <w:t>.</w:t>
+      </w:r>
+    </w:p>
+    <w:p>
+      <w:pPr>
+        <w:spacing w:after="0"/>
+        <w:jc w:val="both"/>
+      </w:pPr>
+      <w:r>
+        <w:t>Con ARTICOLO, si intend</w:t>
+      </w:r>
+      <w:r>
+        <w:t>e il macroblocco riguardante la gestione dei prodotti in vendita al negozio, sia fisico che online.</w:t>
+      </w:r>
+    </w:p>
+    <w:p>
+      <w:pPr>
+        <w:jc w:val="both"/>
+        <w:rPr>
+          <w:b/>
+        </w:rPr>
+      </w:pPr>
+    </w:p>
+    <w:p>
+      <w:pPr>
+        <w:jc w:val="both"/>
+        <w:rPr>
+          <w:b/>
+        </w:rPr>
+      </w:pPr>
+    </w:p>
+    <w:p>
+      <w:pPr>
+        <w:jc w:val="both"/>
+        <w:rPr>
+          <w:b/>
+        </w:rPr>
+      </w:pPr>
+    </w:p>
+    <w:p>
+      <w:pPr>
+        <w:jc w:val="both"/>
+        <w:rPr>
+          <w:b/>
+        </w:rPr>
+      </w:pPr>
+    </w:p>
+    <w:p>
+      <w:pPr>
+        <w:jc w:val="both"/>
+        <w:rPr>
+          <w:b/>
+        </w:rPr>
+      </w:pPr>
+      <w:r>
+        <w:rPr>
+          <w:b/>
+        </w:rPr>
+        <w:lastRenderedPageBreak/>
+        <w:t>SCHELETRO</w:t>
+      </w:r>
+    </w:p>
+    <w:p>
+      <w:pPr>
+        <w:jc w:val="both"/>
+      </w:pPr>
+      <w:r>
+        <w:t>Dalle entità individuate nel paragrafo precedente, è stato possibile ottenere uno sc</w:t>
+      </w:r>
+      <w:r>
+        <w:t xml:space="preserve">hema iniziale, fungente da </w:t>
+      </w:r>
+      <w:r>
+        <w:t>linea</w:t>
+      </w:r>
+      <w:r>
+        <w:t xml:space="preserve"> guida</w:t>
+      </w:r>
+      <w:r>
+        <w:t xml:space="preserve"> per il resto della progettazione di questo schema concettuale. </w:t>
+      </w:r>
+    </w:p>
+    <w:p>
+      <w:pPr>
+        <w:jc w:val="both"/>
+      </w:pPr>
+      <w:r>
+        <w:t>Si nota come</w:t>
+      </w:r>
+      <w:r>
+        <w:t xml:space="preserve"> i</w:t>
+      </w:r>
+      <w:r>
+        <w:t xml:space="preserve"> VISITATORI, mediante la partecipazione ad EVENTI, interagiscono con il museo</w:t>
+      </w:r>
+      <w:r>
+        <w:t>,</w:t>
+      </w:r>
+      <w:r>
+        <w:t xml:space="preserve"> che, cercando di migliorare tale esperienza, organizza per queste occasioni un’esposizione di OPERE.</w:t>
+      </w:r>
+    </w:p>
+    <w:p>
+      <w:pPr>
+        <w:jc w:val="both"/>
+      </w:pPr>
+      <w:r>
+        <w:t xml:space="preserve">Inoltre, gli EVENTI, vengono illustrati dai </w:t>
+      </w:r>
+      <w:r>
+        <w:t>DIPENDENTI</w:t>
+      </w:r>
+      <w:r>
+        <w:t>,</w:t>
+      </w:r>
+      <w:r>
+        <w:t xml:space="preserve"> per accompagnare i visitatori. Quest’ultimi possono acquistare ARTICOLI mediante l’effettuazione di un ordine.</w:t>
+      </w:r>
+    </w:p>
+    <w:p>
+      <w:pPr>
+        <w:jc w:val="both"/>
+      </w:pPr>
+      <w:r>
+        <w:rPr>
+          <w:noProof/>
+          <w:lang w:eastAsia="it-IT"/>
+        </w:rPr>
+        <w:drawing>
+          <wp:anchor distT="0" distB="0" distL="114300" distR="114300" simplePos="0" relativeHeight="251670528" behindDoc="0" locked="0" layoutInCell="1" allowOverlap="1" wp14:anchorId="3233C495" wp14:editId="07094F77">
+            <wp:simplePos x="0" y="0"/>
+            <wp:positionH relativeFrom="margin">
+              <wp:align>center</wp:align>
+            </wp:positionH>
+            <wp:positionV relativeFrom="paragraph">
+              <wp:posOffset>440690</wp:posOffset>
+            </wp:positionV>
+            <wp:extent cx="6263640" cy="2619286"/>
+            <wp:effectExtent l="190500" t="190500" r="194310" b="181610"/>
+            <wp:wrapTopAndBottom/>
+            <wp:docPr id="5" name="Immagine 5" descr="https://documents.lucid.app/documents/046c7023-1c74-4aa3-b914-eefd83f5e56b/pages/CQ6dAw5jd_a0?a=95576&amp;x=1992&amp;y=112&amp;w=1495&amp;h=626&amp;store=1&amp;accept=image%2F*&amp;auth=LCA%20ab2403ea1ef729ba1e9889ef93740a198d994b59-ts%3D1671058577"/>
+            <wp:cNvGraphicFramePr>
+              <a:graphicFrameLocks xmlns:a="http://schemas.openxmlformats.org/drawingml/2006/main" noChangeAspect="1"/>
+            </wp:cNvGraphicFramePr>
+            <a:graphic xmlns:a="http://schemas.openxmlformats.org/drawingml/2006/main">
+              <a:graphicData uri="http://schemas.openxmlformats.org/drawingml/2006/picture">
+                <pic:pic xmlns:pic="http://schemas.openxmlformats.org/drawingml/2006/picture">
+                  <pic:nvPicPr>
+                    <pic:cNvPr id="0" name="Picture 1" descr="https://documents.lucid.app/documents/046c7023-1c74-4aa3-b914-eefd83f5e56b/pages/CQ6dAw5jd_a0?a=95576&amp;x=1992&amp;y=112&amp;w=1495&amp;h=626&amp;store=1&amp;accept=image%2F*&amp;auth=LCA%20ab2403ea1ef729ba1e9889ef93740a198d994b59-ts%3D1671058577"/>
+                    <pic:cNvPicPr>
+                      <a:picLocks noChangeAspect="1" noChangeArrowheads="1"/>
+                    </pic:cNvPicPr>
+                  </pic:nvPicPr>
+                  <pic:blipFill>
+                    <a:blip r:embed="rId10">
+                      <a:extLst>
+                        <a:ext uri="{28A0092B-C50C-407E-A947-70E740481C1C}">
+                          <a14:useLocalDpi xmlns:a14="http://schemas.microsoft.com/office/drawing/2010/main" val="0"/>
+                        </a:ext>
+                      </a:extLst>
+                    </a:blip>
+                    <a:srcRect/>
+                    <a:stretch>
+                      <a:fillRect/>
+                    </a:stretch>
+                  </pic:blipFill>
+                  <pic:spPr bwMode="auto">
+                    <a:xfrm>
+                      <a:off x="0" y="0"/>
+                      <a:ext cx="6263640" cy="2619286"/>
+                    </a:xfrm>
+                    <a:prstGeom prst="rect">
+                      <a:avLst/>
+                    </a:prstGeom>
+                    <a:ln>
+                      <a:noFill/>
+                    </a:ln>
+                    <a:effectLst>
+                      <a:outerShdw blurRad="190500" algn="tl" rotWithShape="0">
+                        <a:srgbClr val="000000">
+                          <a:alpha val="70000"/>
+                        </a:srgbClr>
+                      </a:outerShdw>
+                    </a:effectLst>
+                  </pic:spPr>
+                </pic:pic>
+              </a:graphicData>
+            </a:graphic>
+          </wp:anchor>
+        </w:drawing>
+      </w:r>
+    </w:p>
+    <w:p>
+      <w:pPr>
+        <w:jc w:val="both"/>
+      </w:pPr>
+    </w:p>
+    <w:p>
+      <w:pPr>
+        <w:jc w:val="both"/>
+      </w:pPr>
+    </w:p>
+    <w:p>
+      <w:pPr>
+        <w:jc w:val="both"/>
+      </w:pPr>
+    </w:p>
+    <w:p/>
+    <w:p>
+      <w:pPr>
+        <w:jc w:val="both"/>
+        <w:rPr>
+          <w:b/>
+        </w:rPr>
+      </w:pPr>
+      <w:r>
+        <w:rPr>
+          <w:b/>
+        </w:rPr>
+        <w:t xml:space="preserve">2.4 </w:t>
+      </w:r>
+      <w:r>
+        <w:rPr>
+          <w:b/>
+        </w:rPr>
+        <w:t>SVILUPPO COMPONENTI SCHELETRO</w:t>
+      </w:r>
+    </w:p>
+    <w:p>
+      <w:pPr>
+        <w:jc w:val="both"/>
+      </w:pPr>
+      <w:r>
+        <w:t>Una volta definito lo scheletro, s</w:t>
+      </w:r>
+      <w:r>
+        <w:t xml:space="preserve">i è deciso di proseguire la progettazione dello schema con un approccio </w:t>
+      </w:r>
+      <w:r>
+        <w:rPr>
+          <w:b/>
+        </w:rPr>
+        <w:t>top-down</w:t>
+      </w:r>
+      <w:r>
+        <w:t>, raffinando i componenti presenti singolarmente. Durante lo sviluppo, sono stati introdotti anche nuovi concetti necessari per soddisfare alcuni requisiti che non erano stati trattati nell</w:t>
+      </w:r>
+      <w:r>
+        <w:t xml:space="preserve">o schema iniziale (fase </w:t>
+      </w:r>
+      <w:r>
+        <w:rPr>
+          <w:b/>
+        </w:rPr>
+        <w:t>bottom-up</w:t>
+      </w:r>
+      <w:r>
+        <w:t>).</w:t>
+      </w:r>
+    </w:p>
+    <w:p/>
+    <w:p/>
+    <w:p/>
+    <w:p/>
+    <w:p/>
+    <w:p/>
+    <w:p/>
+    <w:p>
+      <w:pPr>
+        <w:rPr>
+          <w:b/>
+        </w:rPr>
+      </w:pPr>
+    </w:p>
+    <w:p>
+      <w:pPr>
+        <w:rPr>
+          <w:b/>
+        </w:rPr>
+      </w:pPr>
+      <w:r>
+        <w:rPr>
+          <w:b/>
+        </w:rPr>
+        <w:lastRenderedPageBreak/>
+        <w:t xml:space="preserve">2.4.1 </w:t>
+      </w:r>
+      <w:r>
+        <w:rPr>
+          <w:b/>
+        </w:rPr>
         <w:t>OPERA</w:t>
       </w:r>
     </w:p>
@@ -389,7 +1090,7 @@
                     </pic:cNvPicPr>
                   </pic:nvPicPr>
                   <pic:blipFill rotWithShape="1">
-                    <a:blip r:embed="rId6" cstate="print">
+                    <a:blip r:embed="rId11" cstate="print">
                       <a:extLst>
                         <a:ext uri="{28A0092B-C50C-407E-A947-70E740481C1C}">
                           <a14:useLocalDpi xmlns:a14="http://schemas.microsoft.com/office/drawing/2010/main" val="0"/>
@@ -469,6 +1170,9 @@
       </w:r>
     </w:p>
     <w:p>
+      <w:pPr>
+        <w:jc w:val="both"/>
+      </w:pPr>
       <w:r>
         <w:t>Nasce l</w:t>
       </w:r>
@@ -506,48 +1210,122 @@
         <w:t xml:space="preserve">simo </w:t>
       </w:r>
       <w:r>
-        <w:t>da una copia che</w:t>
-      </w:r>
-      <w:r>
-        <w:t xml:space="preserve"> può essere un calco o un mod</w:t>
+        <w:t>da una copia</w:t>
+      </w:r>
+      <w:r>
+        <w:t>.</w:t>
+      </w:r>
+    </w:p>
+    <w:p>
+      <w:pPr>
+        <w:jc w:val="both"/>
+      </w:pPr>
+      <w:r>
+        <w:t>Nasce la relazione “</w:t>
+      </w:r>
+      <w:r>
+        <w:rPr>
+          <w:u w:val="single"/>
+        </w:rPr>
+        <w:t>Riproduzione</w:t>
+      </w:r>
+      <w:r>
+        <w:t>” uno a molti che associa “</w:t>
+      </w:r>
+      <w:r>
+        <w:rPr>
+          <w:u w:val="single"/>
+        </w:rPr>
+        <w:t>Copia</w:t>
+      </w:r>
+      <w:r>
+        <w:t>” con cardinalità (1,1) all’entità “</w:t>
+      </w:r>
+      <w:r>
+        <w:rPr>
+          <w:u w:val="single"/>
+        </w:rPr>
+        <w:t>Originale</w:t>
+      </w:r>
+      <w:r>
+        <w:t>” con cardinalità (</w:t>
+      </w:r>
+      <w:proofErr w:type="gramStart"/>
+      <w:r>
+        <w:t>0,N</w:t>
+      </w:r>
+      <w:proofErr w:type="gramEnd"/>
+      <w:r>
+        <w:t xml:space="preserve">). Infatti, un’opera originale, può avere più copie esposte nel museo, ma non è necessario che ne abbia una. </w:t>
+      </w:r>
+      <w:r>
+        <w:t>Se tale opera non è contenuta nel museo, ovvero si possiedono al massimo delle riproduzioni, l’attributo “IsInterna” viene impostato a “false”.</w:t>
+      </w:r>
+    </w:p>
+    <w:p>
+      <w:pPr>
+        <w:jc w:val="both"/>
+      </w:pPr>
+      <w:r>
+        <w:t>Dall’entità “</w:t>
+      </w:r>
+      <w:r>
+        <w:rPr>
+          <w:u w:val="single"/>
+        </w:rPr>
+        <w:t>Copia</w:t>
+      </w:r>
+      <w:r>
+        <w:t>”</w:t>
+      </w:r>
+      <w:r>
+        <w:t xml:space="preserve">, si ottiene una gerarchia </w:t>
+      </w:r>
+      <w:r>
+        <w:t xml:space="preserve">totale in quanto </w:t>
+      </w:r>
+      <w:r>
+        <w:t>è</w:t>
+      </w:r>
+      <w:r>
+        <w:t xml:space="preserve"> un calco o un mod</w:t>
       </w:r>
       <w:r>
         <w:t xml:space="preserve">ello architettonico. </w:t>
       </w:r>
     </w:p>
-    <w:p/>
-    <w:p/>
-    <w:p/>
-    <w:p/>
-    <w:p/>
-    <w:p/>
-    <w:p/>
-    <w:p/>
-    <w:p/>
-    <w:p/>
-    <w:p/>
-    <w:p/>
-    <w:p/>
-    <w:p>
-      <w:r>
+    <w:p>
+      <w:pPr>
+        <w:jc w:val="both"/>
+      </w:pPr>
+    </w:p>
+    <w:p/>
+    <w:p/>
+    <w:p/>
+    <w:p/>
+    <w:p/>
+    <w:p/>
+    <w:p/>
+    <w:p>
+      <w:pPr>
         <w:rPr>
           <w:noProof/>
           <w:lang w:eastAsia="it-IT"/>
         </w:rPr>
+      </w:pPr>
+    </w:p>
+    <w:p>
+      <w:r>
+        <w:rPr>
+          <w:noProof/>
+          <w:lang w:eastAsia="it-IT"/>
+        </w:rPr>
         <w:lastRenderedPageBreak/>
         <w:drawing>
-          <wp:anchor distT="0" distB="0" distL="114300" distR="114300" simplePos="0" relativeHeight="251661312" behindDoc="1" locked="0" layoutInCell="1" allowOverlap="1" wp14:anchorId="73B07C48" wp14:editId="549CD768">
-            <wp:simplePos x="0" y="0"/>
-            <wp:positionH relativeFrom="margin">
-              <wp:posOffset>264795</wp:posOffset>
-            </wp:positionH>
-            <wp:positionV relativeFrom="paragraph">
-              <wp:posOffset>-321128</wp:posOffset>
-            </wp:positionV>
-            <wp:extent cx="5801360" cy="3657600"/>
-            <wp:effectExtent l="0" t="0" r="8890" b="0"/>
-            <wp:wrapNone/>
-            <wp:docPr id="5" name="Immagine 5" descr="https://documents.lucid.app/documents/046c7023-1c74-4aa3-b914-eefd83f5e56b/pages/jxUao11zzCvj?a=71715&amp;x=-1091&amp;y=-1010&amp;w=2444&amp;h=1542&amp;store=1&amp;accept=image%2F*&amp;auth=LCA%2011900fc9cc177bda768333edc43f96b10f27fa39-ts%3D1670524042"/>
+          <wp:inline distT="0" distB="0" distL="0" distR="0">
+            <wp:extent cx="5483860" cy="3423920"/>
+            <wp:effectExtent l="0" t="0" r="2540" b="5080"/>
+            <wp:docPr id="2" name="Immagine 2" descr="https://documents.lucid.app/documents/046c7023-1c74-4aa3-b914-eefd83f5e56b/pages/jxUao11zzCvj?a=89351&amp;x=2382&amp;y=-1064&amp;w=2495&amp;h=1553&amp;store=1&amp;accept=image%2F*&amp;auth=LCA%20eef9a82e61e897123c57a044aa191ea024b4b5ff-ts%3D1670890795"/>
             <wp:cNvGraphicFramePr>
               <a:graphicFrameLocks xmlns:a="http://schemas.openxmlformats.org/drawingml/2006/main" noChangeAspect="1"/>
             </wp:cNvGraphicFramePr>
@@ -555,26 +1333,26 @@
               <a:graphicData uri="http://schemas.openxmlformats.org/drawingml/2006/picture">
                 <pic:pic xmlns:pic="http://schemas.openxmlformats.org/drawingml/2006/picture">
                   <pic:nvPicPr>
-                    <pic:cNvPr id="0" name="Picture 3" descr="https://documents.lucid.app/documents/046c7023-1c74-4aa3-b914-eefd83f5e56b/pages/jxUao11zzCvj?a=71715&amp;x=-1091&amp;y=-1010&amp;w=2444&amp;h=1542&amp;store=1&amp;accept=image%2F*&amp;auth=LCA%2011900fc9cc177bda768333edc43f96b10f27fa39-ts%3D1670524042"/>
+                    <pic:cNvPr id="0" name="Picture 1" descr="https://documents.lucid.app/documents/046c7023-1c74-4aa3-b914-eefd83f5e56b/pages/jxUao11zzCvj?a=89351&amp;x=2382&amp;y=-1064&amp;w=2495&amp;h=1553&amp;store=1&amp;accept=image%2F*&amp;auth=LCA%20eef9a82e61e897123c57a044aa191ea024b4b5ff-ts%3D1670890795"/>
                     <pic:cNvPicPr>
                       <a:picLocks noChangeAspect="1" noChangeArrowheads="1"/>
                     </pic:cNvPicPr>
                   </pic:nvPicPr>
                   <pic:blipFill rotWithShape="1">
-                    <a:blip r:embed="rId7" cstate="print">
+                    <a:blip r:embed="rId12" cstate="print">
                       <a:extLst>
                         <a:ext uri="{28A0092B-C50C-407E-A947-70E740481C1C}">
                           <a14:useLocalDpi xmlns:a14="http://schemas.microsoft.com/office/drawing/2010/main" val="0"/>
                         </a:ext>
                       </a:extLst>
                     </a:blip>
-                    <a:srcRect l="5661" t="5206" r="7052" b="7526"/>
+                    <a:srcRect l="5543" t="5210" r="6863" b="6975"/>
                     <a:stretch/>
                   </pic:blipFill>
                   <pic:spPr bwMode="auto">
                     <a:xfrm>
                       <a:off x="0" y="0"/>
-                      <a:ext cx="5801360" cy="3657600"/>
+                      <a:ext cx="5485130" cy="3424713"/>
                     </a:xfrm>
                     <a:prstGeom prst="rect">
                       <a:avLst/>
@@ -592,28 +1370,11 @@
                 </pic:pic>
               </a:graphicData>
             </a:graphic>
-            <wp14:sizeRelH relativeFrom="margin">
-              <wp14:pctWidth>0</wp14:pctWidth>
-            </wp14:sizeRelH>
-            <wp14:sizeRelV relativeFrom="margin">
-              <wp14:pctHeight>0</wp14:pctHeight>
-            </wp14:sizeRelV>
-          </wp:anchor>
+          </wp:inline>
         </w:drawing>
       </w:r>
     </w:p>
     <w:p/>
-    <w:p/>
-    <w:p/>
-    <w:p/>
-    <w:p/>
-    <w:p/>
-    <w:p/>
-    <w:p/>
-    <w:p/>
-    <w:p/>
-    <w:p/>
-    <w:p/>
     <w:p>
       <w:pPr>
         <w:jc w:val="both"/>
@@ -637,6 +1398,9 @@
         <w:t>venditore</w:t>
       </w:r>
       <w:r>
+        <w:t>,</w:t>
+      </w:r>
+      <w:r>
         <w:t xml:space="preserve"> considerando il primo come un </w:t>
       </w:r>
       <w:r>
@@ -798,7 +1562,13 @@
         <w:t>Sala</w:t>
       </w:r>
       <w:r>
-        <w:t>” per memorizzare la posizione dell’opera.</w:t>
+        <w:t>” per mem</w:t>
+      </w:r>
+      <w:r>
+        <w:t>orizzare la posizione di un’opera, che può condividere lo stesso spazio</w:t>
+      </w:r>
+      <w:r>
+        <w:t>.</w:t>
       </w:r>
     </w:p>
     <w:p>
@@ -848,7 +1618,10 @@
         <w:t>”</w:t>
       </w:r>
       <w:r>
-        <w:t xml:space="preserve"> in quanto la copia non è altro che la riproduzione dell’originale,</w:t>
+        <w:t xml:space="preserve"> in quanto la copia non è altro che</w:t>
+      </w:r>
+      <w:r>
+        <w:t xml:space="preserve"> la riproduzione dell’originale.</w:t>
       </w:r>
     </w:p>
     <w:p>
@@ -897,7 +1670,6 @@
     <w:p/>
     <w:p/>
     <w:p/>
-    <w:p/>
     <w:p>
       <w:pPr>
         <w:rPr>
@@ -909,6 +1681,12 @@
           <w:b/>
         </w:rPr>
         <w:lastRenderedPageBreak/>
+        <w:t xml:space="preserve">2.4.2 </w:t>
+      </w:r>
+      <w:r>
+        <w:rPr>
+          <w:b/>
+        </w:rPr>
         <w:t>EVENTO</w:t>
       </w:r>
     </w:p>
@@ -1001,7 +1779,7 @@
                     </pic:cNvPicPr>
                   </pic:nvPicPr>
                   <pic:blipFill>
-                    <a:blip r:embed="rId8" cstate="print">
+                    <a:blip r:embed="rId13" cstate="print">
                       <a:extLst>
                         <a:ext uri="{28A0092B-C50C-407E-A947-70E740481C1C}">
                           <a14:useLocalDpi xmlns:a14="http://schemas.microsoft.com/office/drawing/2010/main" val="0"/>
@@ -1212,7 +1990,7 @@
                     </pic:cNvPicPr>
                   </pic:nvPicPr>
                   <pic:blipFill rotWithShape="1">
-                    <a:blip r:embed="rId9" cstate="print">
+                    <a:blip r:embed="rId14" cstate="print">
                       <a:extLst>
                         <a:ext uri="{28A0092B-C50C-407E-A947-70E740481C1C}">
                           <a14:useLocalDpi xmlns:a14="http://schemas.microsoft.com/office/drawing/2010/main" val="0"/>
@@ -1262,12 +2040,13 @@
     <w:p/>
     <w:p/>
     <w:p/>
-    <w:p>
-      <w:pPr>
-        <w:jc w:val="both"/>
-      </w:pPr>
-      <w:r>
-        <w:lastRenderedPageBreak/>
+    <w:p/>
+    <w:p/>
+    <w:p>
+      <w:pPr>
+        <w:jc w:val="both"/>
+      </w:pPr>
+      <w:r>
         <w:t>Un gruppo può prenotarsi per un tour guidato o per un’attività di laboratorio nei quali possono essere inseriti più gruppi. Nasce quindi la relazione “</w:t>
       </w:r>
       <w:r>
@@ -1809,7 +2588,6 @@
         <w:rPr>
           <w:b/>
         </w:rPr>
-        <w:lastRenderedPageBreak/>
         <w:t>GRUPPO</w:t>
       </w:r>
     </w:p>
@@ -1848,7 +2626,7 @@
                     </pic:cNvPicPr>
                   </pic:nvPicPr>
                   <pic:blipFill rotWithShape="1">
-                    <a:blip r:embed="rId10" cstate="print">
+                    <a:blip r:embed="rId15" cstate="print">
                       <a:extLst>
                         <a:ext uri="{28A0092B-C50C-407E-A947-70E740481C1C}">
                           <a14:useLocalDpi xmlns:a14="http://schemas.microsoft.com/office/drawing/2010/main" val="0"/>
@@ -1960,8 +2738,6 @@
       <w:pPr>
         <w:jc w:val="both"/>
       </w:pPr>
-      <w:bookmarkStart w:id="0" w:name="_GoBack"/>
-      <w:bookmarkEnd w:id="0"/>
       <w:r>
         <w:t xml:space="preserve">Dalla </w:t>
       </w:r>
@@ -2022,6 +2798,7 @@
         <w:jc w:val="both"/>
       </w:pPr>
       <w:r>
+        <w:lastRenderedPageBreak/>
         <w:t>Per memorizzare i gruppi scolastici che interagiscono con il museo, nasce la relazione “</w:t>
       </w:r>
       <w:r>
@@ -2048,322 +2825,302 @@
         <w:jc w:val="both"/>
       </w:pPr>
       <w:r>
+        <w:t>Oltre a delle domande a cui il visitatore può avvalersi della facoltà di non rispondere, quali gli attributi con cardinalità (0,1) dell’entità “</w:t>
+      </w:r>
+      <w:r>
+        <w:rPr>
+          <w:u w:val="single"/>
+        </w:rPr>
+        <w:t>Visitatore</w:t>
+      </w:r>
+      <w:r>
+        <w:t>”, ne vengono identificate altre con “</w:t>
+      </w:r>
+      <w:r>
+        <w:rPr>
+          <w:u w:val="single"/>
+        </w:rPr>
+        <w:t>Questionario</w:t>
+      </w:r>
+      <w:r>
+        <w:t>”</w:t>
+      </w:r>
+      <w:r>
+        <w:t>, associato alla prima entità tramite la relazione “</w:t>
+      </w:r>
+      <w:r>
+        <w:rPr>
+          <w:u w:val="single"/>
+        </w:rPr>
+        <w:t>C</w:t>
+      </w:r>
+      <w:r>
+        <w:rPr>
+          <w:u w:val="single"/>
+        </w:rPr>
+        <w:t>ompilazione</w:t>
+      </w:r>
+      <w:r>
+        <w:t>”.  Il questionario è necessariamente associato ad un visitatore, quindi si associa alla relazione con cardinalità (1,1), ma allo stesso tempo il visitatore può rifiutare l’invito alla compilazione, quindi si associa alla relazione con cardinalità (0,1).</w:t>
+      </w:r>
+    </w:p>
+    <w:p>
+      <w:pPr>
+        <w:jc w:val="both"/>
+      </w:pPr>
+      <w:r>
+        <w:t>Un altro dato importante da conoscere riguardo a “</w:t>
+      </w:r>
+      <w:r>
+        <w:rPr>
+          <w:u w:val="single"/>
+        </w:rPr>
+        <w:t>Visitatore</w:t>
+      </w:r>
+      <w:r>
+        <w:t>”, è una sua eventuale “</w:t>
+      </w:r>
+      <w:r>
+        <w:rPr>
+          <w:u w:val="single"/>
+        </w:rPr>
+        <w:t>Disabilità</w:t>
+      </w:r>
+      <w:r>
+        <w:t>”, tale entità si associa alla prima tramite la relazione “</w:t>
+      </w:r>
+      <w:r>
+        <w:rPr>
+          <w:u w:val="single"/>
+        </w:rPr>
+        <w:t>Certificato</w:t>
+      </w:r>
+      <w:r>
+        <w:t>”</w:t>
+      </w:r>
+      <w:r>
+        <w:t xml:space="preserve"> uno a molti con cardinalità (</w:t>
+      </w:r>
+      <w:proofErr w:type="gramStart"/>
+      <w:r>
+        <w:t>0,N</w:t>
+      </w:r>
+      <w:proofErr w:type="gramEnd"/>
+      <w:r>
+        <w:t>), mentre dal lato di “</w:t>
+      </w:r>
+      <w:r>
+        <w:rPr>
+          <w:u w:val="single"/>
+        </w:rPr>
+        <w:t>Visitatore</w:t>
+      </w:r>
+      <w:r>
+        <w:t>” si ha una cardinalità (0,1) in quanto è un concetto che riguarda un ristretto gruppo di persone.</w:t>
+      </w:r>
+    </w:p>
+    <w:p>
+      <w:pPr>
+        <w:jc w:val="both"/>
+      </w:pPr>
+      <w:r>
+        <w:t>Inoltre il visitatore può scegliere di effettuare un abbonamento, in tal caso deve essere registrato, quindi si parla di un “</w:t>
+      </w:r>
+      <w:r>
+        <w:rPr>
+          <w:u w:val="single"/>
+        </w:rPr>
+        <w:t>Cliente</w:t>
+      </w:r>
+      <w:r>
+        <w:t>”, che si associa alla relazione “</w:t>
+      </w:r>
+      <w:r>
+        <w:rPr>
+          <w:u w:val="single"/>
+        </w:rPr>
+        <w:t>Possesso</w:t>
+      </w:r>
+      <w:r>
+        <w:t>” con cardinalità (</w:t>
+      </w:r>
+      <w:proofErr w:type="gramStart"/>
+      <w:r>
+        <w:t>0,N</w:t>
+      </w:r>
+      <w:proofErr w:type="gramEnd"/>
+      <w:r>
+        <w:t>) in quanto non è obbligatorio, mentre si ha cardinalità (1,1) nell’associazione tra la relazione e l’entità “</w:t>
+      </w:r>
+      <w:r>
+        <w:rPr>
+          <w:u w:val="single"/>
+        </w:rPr>
+        <w:t>Abbonamento</w:t>
+      </w:r>
+      <w:r>
+        <w:t>” in quanto deve possedere un titolare.</w:t>
+      </w:r>
+    </w:p>
+    <w:p>
+      <w:pPr>
+        <w:jc w:val="both"/>
+      </w:pPr>
+      <w:r>
+        <w:t>Le ultime due relazioni, ovvero “</w:t>
+      </w:r>
+      <w:r>
+        <w:rPr>
+          <w:u w:val="single"/>
+        </w:rPr>
+        <w:t>Certificato</w:t>
+      </w:r>
+      <w:r>
+        <w:t xml:space="preserve">” </w:t>
+      </w:r>
+      <w:proofErr w:type="gramStart"/>
+      <w:r>
+        <w:t>e “</w:t>
+      </w:r>
+      <w:proofErr w:type="gramEnd"/>
+      <w:r>
+        <w:rPr>
+          <w:u w:val="single"/>
+        </w:rPr>
+        <w:t>Possesso</w:t>
+      </w:r>
+      <w:r>
+        <w:t>”</w:t>
+      </w:r>
+      <w:r>
+        <w:t>, oltre ad aggiungere informazioni su</w:t>
+      </w:r>
+      <w:r>
+        <w:t xml:space="preserve">l visitatore o </w:t>
+      </w:r>
+      <w:r>
+        <w:t>sul</w:t>
+      </w:r>
+      <w:r>
+        <w:t xml:space="preserve"> cliente, </w:t>
+      </w:r>
+      <w:r>
+        <w:rPr>
+          <w:b/>
+        </w:rPr>
+        <w:t>contribuiscono a determinare</w:t>
+      </w:r>
+      <w:r>
+        <w:t xml:space="preserve"> il prezzo del biglietto, che può variare a seconda di una disabilità o di un abbonamento.</w:t>
+      </w:r>
+    </w:p>
+    <w:p>
+      <w:pPr>
+        <w:jc w:val="both"/>
+      </w:pPr>
+    </w:p>
+    <w:p>
+      <w:pPr>
+        <w:jc w:val="both"/>
+      </w:pPr>
+    </w:p>
+    <w:p>
+      <w:pPr>
+        <w:jc w:val="both"/>
+      </w:pPr>
+    </w:p>
+    <w:p>
+      <w:pPr>
+        <w:jc w:val="both"/>
+      </w:pPr>
+    </w:p>
+    <w:p>
+      <w:pPr>
+        <w:jc w:val="both"/>
+      </w:pPr>
+    </w:p>
+    <w:p>
+      <w:pPr>
+        <w:jc w:val="both"/>
+      </w:pPr>
+    </w:p>
+    <w:p>
+      <w:pPr>
+        <w:jc w:val="both"/>
+      </w:pPr>
+    </w:p>
+    <w:p>
+      <w:pPr>
+        <w:jc w:val="both"/>
+      </w:pPr>
+    </w:p>
+    <w:p>
+      <w:pPr>
+        <w:jc w:val="both"/>
+      </w:pPr>
+    </w:p>
+    <w:p>
+      <w:pPr>
+        <w:jc w:val="both"/>
+      </w:pPr>
+    </w:p>
+    <w:p>
+      <w:pPr>
+        <w:jc w:val="both"/>
+      </w:pPr>
+    </w:p>
+    <w:p>
+      <w:pPr>
+        <w:jc w:val="both"/>
+      </w:pPr>
+    </w:p>
+    <w:p>
+      <w:pPr>
+        <w:jc w:val="both"/>
+      </w:pPr>
+    </w:p>
+    <w:p>
+      <w:pPr>
+        <w:jc w:val="both"/>
+      </w:pPr>
+    </w:p>
+    <w:p>
+      <w:pPr>
+        <w:jc w:val="both"/>
+      </w:pPr>
+    </w:p>
+    <w:p>
+      <w:pPr>
+        <w:jc w:val="both"/>
+      </w:pPr>
+    </w:p>
+    <w:p>
+      <w:pPr>
+        <w:jc w:val="both"/>
+      </w:pPr>
+    </w:p>
+    <w:p>
+      <w:pPr>
+        <w:jc w:val="both"/>
+      </w:pPr>
+    </w:p>
+    <w:p>
+      <w:pPr>
+        <w:jc w:val="both"/>
+      </w:pPr>
+    </w:p>
+    <w:p>
+      <w:pPr>
+        <w:rPr>
+          <w:b/>
+        </w:rPr>
+      </w:pPr>
+      <w:r>
+        <w:rPr>
+          <w:b/>
+        </w:rPr>
         <w:lastRenderedPageBreak/>
-        <w:t>Oltre a delle domande a cui il visitatore può avvalersi della facoltà di non rispondere, quali gli attributi con cardinalità (0,1) dell’entità “</w:t>
-      </w:r>
-      <w:r>
-        <w:rPr>
-          <w:u w:val="single"/>
-        </w:rPr>
-        <w:t>Visitatore</w:t>
-      </w:r>
-      <w:r>
-        <w:t>”, ne vengono identificate altre con “</w:t>
-      </w:r>
-      <w:r>
-        <w:rPr>
-          <w:u w:val="single"/>
-        </w:rPr>
-        <w:t>Questionario</w:t>
-      </w:r>
-      <w:r>
-        <w:t>”</w:t>
-      </w:r>
-      <w:r>
-        <w:t>, associato alla prima entità tramite la relazione “</w:t>
-      </w:r>
-      <w:r>
-        <w:rPr>
-          <w:u w:val="single"/>
-        </w:rPr>
-        <w:t>C</w:t>
-      </w:r>
-      <w:r>
-        <w:rPr>
-          <w:u w:val="single"/>
-        </w:rPr>
-        <w:t>ompilazione</w:t>
-      </w:r>
-      <w:r>
-        <w:t>”.  Il questionario è necessariamente associato ad un visitatore, quindi si associa alla relazione con cardinalità (1,1), ma allo stesso tempo il visitatore può rifiutare l’invito alla compilazione, quindi si associa alla relazione con cardinalità (0,1).</w:t>
-      </w:r>
-    </w:p>
-    <w:p>
-      <w:pPr>
-        <w:jc w:val="both"/>
-      </w:pPr>
-      <w:r>
-        <w:t>Un altro dato importante da conoscere riguardo a “</w:t>
-      </w:r>
-      <w:r>
-        <w:rPr>
-          <w:u w:val="single"/>
-        </w:rPr>
-        <w:t>Visitatore</w:t>
-      </w:r>
-      <w:r>
-        <w:t>”, è una sua eventuale “</w:t>
-      </w:r>
-      <w:r>
-        <w:rPr>
-          <w:u w:val="single"/>
-        </w:rPr>
-        <w:t>Disabilità</w:t>
-      </w:r>
-      <w:r>
-        <w:t>”, tale entità si associa alla prima tramite la relazione “</w:t>
-      </w:r>
-      <w:r>
-        <w:rPr>
-          <w:u w:val="single"/>
-        </w:rPr>
-        <w:t>Certificato</w:t>
-      </w:r>
-      <w:r>
-        <w:t>”</w:t>
-      </w:r>
-      <w:r>
-        <w:t xml:space="preserve"> uno a molti con cardinalità (</w:t>
-      </w:r>
-      <w:proofErr w:type="gramStart"/>
-      <w:r>
-        <w:t>0,N</w:t>
-      </w:r>
-      <w:proofErr w:type="gramEnd"/>
-      <w:r>
-        <w:t>), mentre dal lato di “</w:t>
-      </w:r>
-      <w:r>
-        <w:rPr>
-          <w:u w:val="single"/>
-        </w:rPr>
-        <w:t>Visitatore</w:t>
-      </w:r>
-      <w:r>
-        <w:t>” si ha una cardinalità (0,1) in quanto è un concetto che riguarda un ristretto gruppo di persone.</w:t>
-      </w:r>
-    </w:p>
-    <w:p>
-      <w:pPr>
-        <w:jc w:val="both"/>
-      </w:pPr>
-      <w:r>
-        <w:t>Inoltre il visitatore può scegliere di effettuare un abbonamento, in tal caso deve essere registrato, quindi si parla di un “</w:t>
-      </w:r>
-      <w:r>
-        <w:rPr>
-          <w:u w:val="single"/>
-        </w:rPr>
-        <w:t>Cliente</w:t>
-      </w:r>
-      <w:r>
-        <w:t>”, che si associa alla relazione “</w:t>
-      </w:r>
-      <w:r>
-        <w:rPr>
-          <w:u w:val="single"/>
-        </w:rPr>
-        <w:t>Possesso</w:t>
-      </w:r>
-      <w:r>
-        <w:t>” con cardinalità (</w:t>
-      </w:r>
-      <w:proofErr w:type="gramStart"/>
-      <w:r>
-        <w:t>0,N</w:t>
-      </w:r>
-      <w:proofErr w:type="gramEnd"/>
-      <w:r>
-        <w:t>) in quanto non è obbligatorio, mentre si ha cardinalità (1,1) nell’associazione tra la relazione e l’entità “</w:t>
-      </w:r>
-      <w:r>
-        <w:rPr>
-          <w:u w:val="single"/>
-        </w:rPr>
-        <w:t>Abbonamento</w:t>
-      </w:r>
-      <w:r>
-        <w:t>” in quanto deve possedere un titolare.</w:t>
-      </w:r>
-    </w:p>
-    <w:p>
-      <w:pPr>
-        <w:jc w:val="both"/>
-      </w:pPr>
-      <w:r>
-        <w:t>Le ultime due relazioni, ovvero “</w:t>
-      </w:r>
-      <w:r>
-        <w:rPr>
-          <w:u w:val="single"/>
-        </w:rPr>
-        <w:t>Certificato</w:t>
-      </w:r>
-      <w:r>
-        <w:t xml:space="preserve">” </w:t>
-      </w:r>
-      <w:proofErr w:type="gramStart"/>
-      <w:r>
-        <w:t>e “</w:t>
-      </w:r>
-      <w:proofErr w:type="gramEnd"/>
-      <w:r>
-        <w:rPr>
-          <w:u w:val="single"/>
-        </w:rPr>
-        <w:t>Possesso</w:t>
-      </w:r>
-      <w:r>
-        <w:t>”</w:t>
-      </w:r>
-      <w:r>
-        <w:t>, oltre ad aggiungere informazioni su</w:t>
-      </w:r>
-      <w:r>
-        <w:t xml:space="preserve">l visitatore o </w:t>
-      </w:r>
-      <w:r>
-        <w:t>sul</w:t>
-      </w:r>
-      <w:r>
-        <w:t xml:space="preserve"> cliente, </w:t>
-      </w:r>
-      <w:r>
-        <w:rPr>
-          <w:b/>
-        </w:rPr>
-        <w:t>contribuiscono a determinare</w:t>
-      </w:r>
-      <w:r>
-        <w:t xml:space="preserve"> il prezzo del biglietto, che può variare a seconda di una disabilità o di un abbonamento.</w:t>
-      </w:r>
-    </w:p>
-    <w:p>
-      <w:pPr>
-        <w:jc w:val="both"/>
-      </w:pPr>
-    </w:p>
-    <w:p>
-      <w:pPr>
-        <w:jc w:val="both"/>
-      </w:pPr>
-    </w:p>
-    <w:p>
-      <w:pPr>
-        <w:jc w:val="both"/>
-      </w:pPr>
-    </w:p>
-    <w:p>
-      <w:pPr>
-        <w:jc w:val="both"/>
-      </w:pPr>
-    </w:p>
-    <w:p>
-      <w:pPr>
-        <w:jc w:val="both"/>
-      </w:pPr>
-    </w:p>
-    <w:p>
-      <w:pPr>
-        <w:jc w:val="both"/>
-      </w:pPr>
-    </w:p>
-    <w:p>
-      <w:pPr>
-        <w:jc w:val="both"/>
-      </w:pPr>
-    </w:p>
-    <w:p>
-      <w:pPr>
-        <w:jc w:val="both"/>
-      </w:pPr>
-    </w:p>
-    <w:p>
-      <w:pPr>
-        <w:jc w:val="both"/>
-      </w:pPr>
-    </w:p>
-    <w:p>
-      <w:pPr>
-        <w:jc w:val="both"/>
-      </w:pPr>
-    </w:p>
-    <w:p>
-      <w:pPr>
-        <w:jc w:val="both"/>
-      </w:pPr>
-    </w:p>
-    <w:p>
-      <w:pPr>
-        <w:jc w:val="both"/>
-      </w:pPr>
-    </w:p>
-    <w:p>
-      <w:pPr>
-        <w:jc w:val="both"/>
-      </w:pPr>
-    </w:p>
-    <w:p>
-      <w:pPr>
-        <w:jc w:val="both"/>
-      </w:pPr>
-    </w:p>
-    <w:p>
-      <w:pPr>
-        <w:jc w:val="both"/>
-      </w:pPr>
-    </w:p>
-    <w:p>
-      <w:pPr>
-        <w:jc w:val="both"/>
-      </w:pPr>
-    </w:p>
-    <w:p>
-      <w:pPr>
-        <w:jc w:val="both"/>
-      </w:pPr>
-    </w:p>
-    <w:p>
-      <w:pPr>
-        <w:jc w:val="both"/>
-      </w:pPr>
-    </w:p>
-    <w:p>
-      <w:pPr>
-        <w:jc w:val="both"/>
-      </w:pPr>
-    </w:p>
-    <w:p>
-      <w:pPr>
-        <w:jc w:val="both"/>
-      </w:pPr>
-    </w:p>
-    <w:p>
-      <w:pPr>
-        <w:jc w:val="both"/>
-      </w:pPr>
-    </w:p>
-    <w:p>
-      <w:pPr>
-        <w:jc w:val="both"/>
-      </w:pPr>
-    </w:p>
-    <w:p>
-      <w:pPr>
-        <w:jc w:val="both"/>
-      </w:pPr>
-    </w:p>
-    <w:p>
-      <w:pPr>
-        <w:rPr>
-          <w:b/>
-        </w:rPr>
-      </w:pPr>
-      <w:r>
-        <w:rPr>
-          <w:b/>
-        </w:rPr>
-        <w:t>SHOP</w:t>
+        <w:t>ARTICOLO</w:t>
       </w:r>
     </w:p>
     <w:p>
@@ -2384,11 +3141,6 @@
       </w:r>
     </w:p>
     <w:p>
-      <w:pPr>
-        <w:rPr>
-          <w:b/>
-        </w:rPr>
-      </w:pPr>
       <w:r>
         <w:rPr>
           <w:noProof/>
@@ -2396,9 +3148,9 @@
         </w:rPr>
         <w:drawing>
           <wp:inline distT="0" distB="0" distL="0" distR="0">
-            <wp:extent cx="6262814" cy="2223247"/>
-            <wp:effectExtent l="0" t="0" r="5080" b="5715"/>
-            <wp:docPr id="13" name="Immagine 13" descr="https://documents.lucid.app/documents/046c7023-1c74-4aa3-b914-eefd83f5e56b/pages/9JUa.3osPVH0?a=85033&amp;x=-1198&amp;y=918&amp;w=2158&amp;h=960&amp;store=1&amp;accept=image%2F*&amp;auth=LCA%20f6b80702fa4608a3e8371708512fd02dfeb5ee5b-ts%3D1670795483"/>
+            <wp:extent cx="6262838" cy="2480733"/>
+            <wp:effectExtent l="0" t="0" r="5080" b="0"/>
+            <wp:docPr id="6" name="Immagine 6" descr="https://documents.lucid.app/documents/046c7023-1c74-4aa3-b914-eefd83f5e56b/pages/9JUa.3osPVH0?a=89996&amp;x=2026&amp;y=1119&amp;w=2132&amp;h=960&amp;store=1&amp;accept=image%2F*&amp;auth=LCA%20bc5701042ecadfa83fbfbcaee6535b71f0bc8af7-ts%3D1670890795"/>
             <wp:cNvGraphicFramePr>
               <a:graphicFrameLocks xmlns:a="http://schemas.openxmlformats.org/drawingml/2006/main" noChangeAspect="1"/>
             </wp:cNvGraphicFramePr>
@@ -2406,26 +3158,26 @@
               <a:graphicData uri="http://schemas.openxmlformats.org/drawingml/2006/picture">
                 <pic:pic xmlns:pic="http://schemas.openxmlformats.org/drawingml/2006/picture">
                   <pic:nvPicPr>
-                    <pic:cNvPr id="0" name="Picture 13" descr="https://documents.lucid.app/documents/046c7023-1c74-4aa3-b914-eefd83f5e56b/pages/9JUa.3osPVH0?a=85033&amp;x=-1198&amp;y=918&amp;w=2158&amp;h=960&amp;store=1&amp;accept=image%2F*&amp;auth=LCA%20f6b80702fa4608a3e8371708512fd02dfeb5ee5b-ts%3D1670795483"/>
+                    <pic:cNvPr id="0" name="Picture 3" descr="https://documents.lucid.app/documents/046c7023-1c74-4aa3-b914-eefd83f5e56b/pages/9JUa.3osPVH0?a=89996&amp;x=2026&amp;y=1119&amp;w=2132&amp;h=960&amp;store=1&amp;accept=image%2F*&amp;auth=LCA%20bc5701042ecadfa83fbfbcaee6535b71f0bc8af7-ts%3D1670890795"/>
                     <pic:cNvPicPr>
                       <a:picLocks noChangeAspect="1" noChangeArrowheads="1"/>
                     </pic:cNvPicPr>
                   </pic:nvPicPr>
                   <pic:blipFill rotWithShape="1">
-                    <a:blip r:embed="rId11" cstate="print">
+                    <a:blip r:embed="rId16" cstate="print">
                       <a:extLst>
                         <a:ext uri="{28A0092B-C50C-407E-A947-70E740481C1C}">
                           <a14:useLocalDpi xmlns:a14="http://schemas.microsoft.com/office/drawing/2010/main" val="0"/>
                         </a:ext>
                       </a:extLst>
                     </a:blip>
-                    <a:srcRect t="9649" b="10568"/>
+                    <a:srcRect t="7806" b="4219"/>
                     <a:stretch/>
                   </pic:blipFill>
                   <pic:spPr bwMode="auto">
                     <a:xfrm>
                       <a:off x="0" y="0"/>
-                      <a:ext cx="6263640" cy="2223540"/>
+                      <a:ext cx="6263640" cy="2481051"/>
                     </a:xfrm>
                     <a:prstGeom prst="rect">
                       <a:avLst/>
@@ -2451,11 +3203,6 @@
       <w:pPr>
         <w:jc w:val="both"/>
       </w:pPr>
-    </w:p>
-    <w:p>
-      <w:pPr>
-        <w:jc w:val="both"/>
-      </w:pPr>
       <w:r>
         <w:t>Per poter acquistare degli articoli al negozio fisico, ovviamente non è necessario che il pagante sia un utente registrato, mentre, per il negozio online, è necessaria un’iscrizione ai fini del pagamento online e della consegna. Quindi, da tali ragionamenti, si deriva che il museo si interfaccia con un visitatore al negozio fisico e con un cliente al negozio online.</w:t>
       </w:r>
@@ -2763,10 +3510,7 @@
         <w:t>Scrittura</w:t>
       </w:r>
       <w:r>
-        <w:t xml:space="preserve">” molti a molti. </w:t>
-      </w:r>
-      <w:r>
-        <w:t>La prima si associa alla relazione con cardinalità (</w:t>
+        <w:t>” molti a molti. La prima si associa alla relazione con cardinalità (</w:t>
       </w:r>
       <w:proofErr w:type="gramStart"/>
       <w:r>
@@ -2774,16 +3518,7 @@
       </w:r>
       <w:proofErr w:type="gramEnd"/>
       <w:r>
-        <w:t xml:space="preserve">), in quanto </w:t>
-      </w:r>
-      <w:r>
-        <w:t xml:space="preserve">un catalogo può essere scritto da uno o più autori, mentre </w:t>
-      </w:r>
-      <w:r>
-        <w:t>la seconda si associa alla relazione con cardinalità (0,N) in quanto</w:t>
-      </w:r>
-      <w:r>
-        <w:t xml:space="preserve"> lo stesso </w:t>
+        <w:t xml:space="preserve">), in quanto un catalogo può essere scritto da uno o più autori, mentre la seconda si associa alla relazione con cardinalità (0,N) in quanto lo stesso </w:t>
       </w:r>
       <w:r>
         <w:t>autore</w:t>
@@ -2803,103 +3538,111 @@
     <w:p>
       <w:pPr>
         <w:jc w:val="both"/>
-      </w:pPr>
-    </w:p>
-    <w:p>
-      <w:pPr>
-        <w:jc w:val="both"/>
-      </w:pPr>
-    </w:p>
-    <w:p>
-      <w:pPr>
-        <w:jc w:val="both"/>
-      </w:pPr>
-    </w:p>
-    <w:p>
-      <w:pPr>
-        <w:jc w:val="both"/>
-      </w:pPr>
-    </w:p>
-    <w:p>
-      <w:pPr>
-        <w:jc w:val="both"/>
-      </w:pPr>
-    </w:p>
-    <w:p>
-      <w:pPr>
-        <w:jc w:val="both"/>
-      </w:pPr>
-    </w:p>
-    <w:p>
-      <w:pPr>
-        <w:jc w:val="both"/>
-      </w:pPr>
-    </w:p>
-    <w:p>
-      <w:pPr>
-        <w:jc w:val="both"/>
-      </w:pPr>
-    </w:p>
-    <w:p/>
-    <w:p/>
-    <w:p/>
-    <w:p/>
-    <w:p/>
-    <w:p/>
-    <w:p/>
-    <w:p/>
-    <w:p/>
-    <w:p>
-      <w:r>
-        <w:t>Donatore gerarchia</w:t>
-      </w:r>
-    </w:p>
-    <w:p>
-      <w:r>
-        <w:t>Dipendenti ruolo contratto</w:t>
-      </w:r>
-    </w:p>
-    <w:p>
-      <w:r>
-        <w:t>Persona gerarchia</w:t>
-      </w:r>
-    </w:p>
-    <w:p>
-      <w:r>
-        <w:t>Disabilità questionario e abbonamento</w:t>
-      </w:r>
-    </w:p>
-    <w:p>
-      <w:r>
-        <w:t>Fornitore opera</w:t>
-      </w:r>
-    </w:p>
-    <w:p>
-      <w:r>
-        <w:t>Attività laboratorio</w:t>
-      </w:r>
-    </w:p>
-    <w:p>
-      <w:r>
-        <w:t>OPERA</w:t>
-      </w:r>
-    </w:p>
-    <w:p/>
-    <w:p/>
-    <w:p/>
-    <w:p/>
-    <w:p/>
-    <w:p/>
-    <w:p>
-      <w:r>
-        <w:t>Licenziamento dipendente</w:t>
-      </w:r>
-    </w:p>
-    <w:p>
-      <w:r>
-        <w:t>Turno collegato a dipendente</w:t>
-      </w:r>
-    </w:p>
+        <w:rPr>
+          <w:b/>
+        </w:rPr>
+      </w:pPr>
+      <w:r>
+        <w:rPr>
+          <w:b/>
+        </w:rPr>
+        <w:lastRenderedPageBreak/>
+        <w:t>DIAGRAMMA ER</w:t>
+      </w:r>
+    </w:p>
+    <w:p>
+      <w:pPr>
+        <w:jc w:val="both"/>
+      </w:pPr>
+      <w:r>
+        <w:rPr>
+          <w:noProof/>
+          <w:lang w:eastAsia="it-IT"/>
+        </w:rPr>
+        <w:drawing>
+          <wp:anchor distT="0" distB="0" distL="114300" distR="114300" simplePos="0" relativeHeight="251671552" behindDoc="0" locked="0" layoutInCell="1" allowOverlap="1" wp14:anchorId="74C0646C" wp14:editId="13D969F7">
+            <wp:simplePos x="0" y="0"/>
+            <wp:positionH relativeFrom="margin">
+              <wp:align>center</wp:align>
+            </wp:positionH>
+            <wp:positionV relativeFrom="paragraph">
+              <wp:posOffset>433656</wp:posOffset>
+            </wp:positionV>
+            <wp:extent cx="6795135" cy="7111365"/>
+            <wp:effectExtent l="0" t="0" r="5715" b="0"/>
+            <wp:wrapTopAndBottom/>
+            <wp:docPr id="11" name="Immagine 11" descr="https://documents.lucid.app/documents/046c7023-1c74-4aa3-b914-eefd83f5e56b/pages/0_0?a=95765&amp;x=-1002&amp;y=-2531&amp;w=3604&amp;h=3699&amp;store=1&amp;accept=image%2F*&amp;auth=LCA%20fa7cb7a16ba0822ccc86a720cf40d45a3cd2f242-ts%3D1671058577"/>
+            <wp:cNvGraphicFramePr>
+              <a:graphicFrameLocks xmlns:a="http://schemas.openxmlformats.org/drawingml/2006/main" noChangeAspect="1"/>
+            </wp:cNvGraphicFramePr>
+            <a:graphic xmlns:a="http://schemas.openxmlformats.org/drawingml/2006/main">
+              <a:graphicData uri="http://schemas.openxmlformats.org/drawingml/2006/picture">
+                <pic:pic xmlns:pic="http://schemas.openxmlformats.org/drawingml/2006/picture">
+                  <pic:nvPicPr>
+                    <pic:cNvPr id="0" name="Picture 5" descr="https://documents.lucid.app/documents/046c7023-1c74-4aa3-b914-eefd83f5e56b/pages/0_0?a=95765&amp;x=-1002&amp;y=-2531&amp;w=3604&amp;h=3699&amp;store=1&amp;accept=image%2F*&amp;auth=LCA%20fa7cb7a16ba0822ccc86a720cf40d45a3cd2f242-ts%3D1671058577"/>
+                    <pic:cNvPicPr>
+                      <a:picLocks noChangeAspect="1" noChangeArrowheads="1"/>
+                    </pic:cNvPicPr>
+                  </pic:nvPicPr>
+                  <pic:blipFill rotWithShape="1">
+                    <a:blip r:embed="rId17" cstate="print">
+                      <a:extLst>
+                        <a:ext uri="{28A0092B-C50C-407E-A947-70E740481C1C}">
+                          <a14:useLocalDpi xmlns:a14="http://schemas.microsoft.com/office/drawing/2010/main" val="0"/>
+                        </a:ext>
+                      </a:extLst>
+                    </a:blip>
+                    <a:srcRect l="5862" t="4418" r="5883" b="5591"/>
+                    <a:stretch/>
+                  </pic:blipFill>
+                  <pic:spPr bwMode="auto">
+                    <a:xfrm>
+                      <a:off x="0" y="0"/>
+                      <a:ext cx="6795135" cy="7111365"/>
+                    </a:xfrm>
+                    <a:prstGeom prst="rect">
+                      <a:avLst/>
+                    </a:prstGeom>
+                    <a:noFill/>
+                    <a:ln>
+                      <a:noFill/>
+                    </a:ln>
+                    <a:extLst>
+                      <a:ext uri="{53640926-AAD7-44D8-BBD7-CCE9431645EC}">
+                        <a14:shadowObscured xmlns:a14="http://schemas.microsoft.com/office/drawing/2010/main"/>
+                      </a:ext>
+                    </a:extLst>
+                  </pic:spPr>
+                </pic:pic>
+              </a:graphicData>
+            </a:graphic>
+            <wp14:sizeRelH relativeFrom="page">
+              <wp14:pctWidth>0</wp14:pctWidth>
+            </wp14:sizeRelH>
+            <wp14:sizeRelV relativeFrom="page">
+              <wp14:pctHeight>0</wp14:pctHeight>
+            </wp14:sizeRelV>
+          </wp:anchor>
+        </w:drawing>
+      </w:r>
+      <w:r>
+        <w:t xml:space="preserve">Unendo i </w:t>
+      </w:r>
+      <w:r>
+        <w:t>macroblocchi descritti precedentemente, si è ottenuta la seguente</w:t>
+      </w:r>
+      <w:bookmarkStart w:id="0" w:name="_GoBack"/>
+      <w:bookmarkEnd w:id="0"/>
+      <w:r>
+        <w:t xml:space="preserve"> mappa concettuale corretta, completa e leggibile.</w:t>
+      </w:r>
+    </w:p>
+    <w:p/>
+    <w:p/>
+    <w:p/>
+    <w:p/>
+    <w:p/>
+    <w:p/>
     <w:p/>
     <w:sectPr>
       <w:pgSz w:w="11906" w:h="16838"/>
@@ -2909,6 +3652,56 @@
     </w:sectPr>
   </w:body>
 </w:document>
+</file>
+
+<file path=word/endnotes.xml><?xml version="1.0" encoding="utf-8"?>
+<w:endnotes xmlns:wpc="http://schemas.microsoft.com/office/word/2010/wordprocessingCanvas" xmlns:cx="http://schemas.microsoft.com/office/drawing/2014/chartex" xmlns:mc="http://schemas.openxmlformats.org/markup-compatibility/2006" xmlns:o="urn:schemas-microsoft-com:office:office" xmlns:r="http://schemas.openxmlformats.org/officeDocument/2006/relationships" xmlns:m="http://schemas.openxmlformats.org/officeDocument/2006/math" xmlns:v="urn:schemas-microsoft-com:vml" xmlns:wp14="http://schemas.microsoft.com/office/word/2010/wordprocessingDrawing" xmlns:wp="http://schemas.openxmlformats.org/drawingml/2006/wordprocessingDrawing" xmlns:w10="urn:schemas-microsoft-com:office:word" xmlns:w="http://schemas.openxmlformats.org/wordprocessingml/2006/main" xmlns:w14="http://schemas.microsoft.com/office/word/2010/wordml" xmlns:w15="http://schemas.microsoft.com/office/word/2012/wordml" xmlns:w16se="http://schemas.microsoft.com/office/word/2015/wordml/symex" xmlns:wpg="http://schemas.microsoft.com/office/word/2010/wordprocessingGroup" xmlns:wpi="http://schemas.microsoft.com/office/word/2010/wordprocessingInk" xmlns:wne="http://schemas.microsoft.com/office/word/2006/wordml" xmlns:wps="http://schemas.microsoft.com/office/word/2010/wordprocessingShape" mc:Ignorable="w14 w15 w16se wp14">
+  <w:endnote w:type="separator" w:id="-1">
+    <w:p>
+      <w:pPr>
+        <w:spacing w:after="0" w:line="240" w:lineRule="auto"/>
+      </w:pPr>
+      <w:r>
+        <w:separator/>
+      </w:r>
+    </w:p>
+  </w:endnote>
+  <w:endnote w:type="continuationSeparator" w:id="0">
+    <w:p>
+      <w:pPr>
+        <w:spacing w:after="0" w:line="240" w:lineRule="auto"/>
+      </w:pPr>
+      <w:r>
+        <w:continuationSeparator/>
+      </w:r>
+    </w:p>
+  </w:endnote>
+</w:endnotes>
+</file>
+
+<file path=word/footnotes.xml><?xml version="1.0" encoding="utf-8"?>
+<w:footnotes xmlns:wpc="http://schemas.microsoft.com/office/word/2010/wordprocessingCanvas" xmlns:cx="http://schemas.microsoft.com/office/drawing/2014/chartex" xmlns:mc="http://schemas.openxmlformats.org/markup-compatibility/2006" xmlns:o="urn:schemas-microsoft-com:office:office" xmlns:r="http://schemas.openxmlformats.org/officeDocument/2006/relationships" xmlns:m="http://schemas.openxmlformats.org/officeDocument/2006/math" xmlns:v="urn:schemas-microsoft-com:vml" xmlns:wp14="http://schemas.microsoft.com/office/word/2010/wordprocessingDrawing" xmlns:wp="http://schemas.openxmlformats.org/drawingml/2006/wordprocessingDrawing" xmlns:w10="urn:schemas-microsoft-com:office:word" xmlns:w="http://schemas.openxmlformats.org/wordprocessingml/2006/main" xmlns:w14="http://schemas.microsoft.com/office/word/2010/wordml" xmlns:w15="http://schemas.microsoft.com/office/word/2012/wordml" xmlns:w16se="http://schemas.microsoft.com/office/word/2015/wordml/symex" xmlns:wpg="http://schemas.microsoft.com/office/word/2010/wordprocessingGroup" xmlns:wpi="http://schemas.microsoft.com/office/word/2010/wordprocessingInk" xmlns:wne="http://schemas.microsoft.com/office/word/2006/wordml" xmlns:wps="http://schemas.microsoft.com/office/word/2010/wordprocessingShape" mc:Ignorable="w14 w15 w16se wp14">
+  <w:footnote w:type="separator" w:id="-1">
+    <w:p>
+      <w:pPr>
+        <w:spacing w:after="0" w:line="240" w:lineRule="auto"/>
+      </w:pPr>
+      <w:r>
+        <w:separator/>
+      </w:r>
+    </w:p>
+  </w:footnote>
+  <w:footnote w:type="continuationSeparator" w:id="0">
+    <w:p>
+      <w:pPr>
+        <w:spacing w:after="0" w:line="240" w:lineRule="auto"/>
+      </w:pPr>
+      <w:r>
+        <w:continuationSeparator/>
+      </w:r>
+    </w:p>
+  </w:footnote>
+</w:footnotes>
 </file>
 
 <file path=word/numbering.xml><?xml version="1.0" encoding="utf-8"?>
@@ -3025,8 +3818,97 @@
       </w:rPr>
     </w:lvl>
   </w:abstractNum>
+  <w:abstractNum w:abstractNumId="1" w15:restartNumberingAfterBreak="0">
+    <w:nsid w:val="3D24590B"/>
+    <w:multiLevelType w:val="hybridMultilevel"/>
+    <w:tmpl w:val="8CFC18C0"/>
+    <w:lvl w:ilvl="0" w:tplc="0410000F">
+      <w:start w:val="1"/>
+      <w:numFmt w:val="decimal"/>
+      <w:lvlText w:val="%1."/>
+      <w:lvlJc w:val="left"/>
+      <w:pPr>
+        <w:ind w:left="360" w:hanging="360"/>
+      </w:pPr>
+    </w:lvl>
+    <w:lvl w:ilvl="1" w:tplc="04100019" w:tentative="1">
+      <w:start w:val="1"/>
+      <w:numFmt w:val="lowerLetter"/>
+      <w:lvlText w:val="%2."/>
+      <w:lvlJc w:val="left"/>
+      <w:pPr>
+        <w:ind w:left="1080" w:hanging="360"/>
+      </w:pPr>
+    </w:lvl>
+    <w:lvl w:ilvl="2" w:tplc="0410001B" w:tentative="1">
+      <w:start w:val="1"/>
+      <w:numFmt w:val="lowerRoman"/>
+      <w:lvlText w:val="%3."/>
+      <w:lvlJc w:val="right"/>
+      <w:pPr>
+        <w:ind w:left="1800" w:hanging="180"/>
+      </w:pPr>
+    </w:lvl>
+    <w:lvl w:ilvl="3" w:tplc="0410000F" w:tentative="1">
+      <w:start w:val="1"/>
+      <w:numFmt w:val="decimal"/>
+      <w:lvlText w:val="%4."/>
+      <w:lvlJc w:val="left"/>
+      <w:pPr>
+        <w:ind w:left="2520" w:hanging="360"/>
+      </w:pPr>
+    </w:lvl>
+    <w:lvl w:ilvl="4" w:tplc="04100019" w:tentative="1">
+      <w:start w:val="1"/>
+      <w:numFmt w:val="lowerLetter"/>
+      <w:lvlText w:val="%5."/>
+      <w:lvlJc w:val="left"/>
+      <w:pPr>
+        <w:ind w:left="3240" w:hanging="360"/>
+      </w:pPr>
+    </w:lvl>
+    <w:lvl w:ilvl="5" w:tplc="0410001B" w:tentative="1">
+      <w:start w:val="1"/>
+      <w:numFmt w:val="lowerRoman"/>
+      <w:lvlText w:val="%6."/>
+      <w:lvlJc w:val="right"/>
+      <w:pPr>
+        <w:ind w:left="3960" w:hanging="180"/>
+      </w:pPr>
+    </w:lvl>
+    <w:lvl w:ilvl="6" w:tplc="0410000F" w:tentative="1">
+      <w:start w:val="1"/>
+      <w:numFmt w:val="decimal"/>
+      <w:lvlText w:val="%7."/>
+      <w:lvlJc w:val="left"/>
+      <w:pPr>
+        <w:ind w:left="4680" w:hanging="360"/>
+      </w:pPr>
+    </w:lvl>
+    <w:lvl w:ilvl="7" w:tplc="04100019" w:tentative="1">
+      <w:start w:val="1"/>
+      <w:numFmt w:val="lowerLetter"/>
+      <w:lvlText w:val="%8."/>
+      <w:lvlJc w:val="left"/>
+      <w:pPr>
+        <w:ind w:left="5400" w:hanging="360"/>
+      </w:pPr>
+    </w:lvl>
+    <w:lvl w:ilvl="8" w:tplc="0410001B" w:tentative="1">
+      <w:start w:val="1"/>
+      <w:numFmt w:val="lowerRoman"/>
+      <w:lvlText w:val="%9."/>
+      <w:lvlJc w:val="right"/>
+      <w:pPr>
+        <w:ind w:left="6120" w:hanging="180"/>
+      </w:pPr>
+    </w:lvl>
+  </w:abstractNum>
   <w:num w:numId="1">
     <w:abstractNumId w:val="0"/>
+  </w:num>
+  <w:num w:numId="2">
+    <w:abstractNumId w:val="1"/>
   </w:num>
 </w:numbering>
 </file>
@@ -3424,7 +4306,7 @@
   <w:style w:type="paragraph" w:default="1" w:styleId="Normale">
     <w:name w:val="Normal"/>
     <w:qFormat/>
-    <w:rsid w:val="001C52CD"/>
+    <w:rsid w:val="0015261B"/>
   </w:style>
   <w:style w:type="character" w:default="1" w:styleId="Carpredefinitoparagrafo">
     <w:name w:val="Default Paragraph Font"/>
@@ -3463,6 +4345,50 @@
       <w:ind w:left="720"/>
       <w:contextualSpacing/>
     </w:pPr>
+  </w:style>
+  <w:style w:type="paragraph" w:styleId="Intestazione">
+    <w:name w:val="header"/>
+    <w:basedOn w:val="Normale"/>
+    <w:link w:val="IntestazioneCarattere"/>
+    <w:uiPriority w:val="99"/>
+    <w:unhideWhenUsed/>
+    <w:rsid w:val="003778E2"/>
+    <w:pPr>
+      <w:tabs>
+        <w:tab w:val="center" w:pos="4819"/>
+        <w:tab w:val="right" w:pos="9638"/>
+      </w:tabs>
+      <w:spacing w:after="0" w:line="240" w:lineRule="auto"/>
+    </w:pPr>
+  </w:style>
+  <w:style w:type="character" w:customStyle="1" w:styleId="IntestazioneCarattere">
+    <w:name w:val="Intestazione Carattere"/>
+    <w:basedOn w:val="Carpredefinitoparagrafo"/>
+    <w:link w:val="Intestazione"/>
+    <w:uiPriority w:val="99"/>
+    <w:rsid w:val="003778E2"/>
+  </w:style>
+  <w:style w:type="paragraph" w:styleId="Pidipagina">
+    <w:name w:val="footer"/>
+    <w:basedOn w:val="Normale"/>
+    <w:link w:val="PidipaginaCarattere"/>
+    <w:uiPriority w:val="99"/>
+    <w:unhideWhenUsed/>
+    <w:rsid w:val="003778E2"/>
+    <w:pPr>
+      <w:tabs>
+        <w:tab w:val="center" w:pos="4819"/>
+        <w:tab w:val="right" w:pos="9638"/>
+      </w:tabs>
+      <w:spacing w:after="0" w:line="240" w:lineRule="auto"/>
+    </w:pPr>
+  </w:style>
+  <w:style w:type="character" w:customStyle="1" w:styleId="PidipaginaCarattere">
+    <w:name w:val="Piè di pagina Carattere"/>
+    <w:basedOn w:val="Carpredefinitoparagrafo"/>
+    <w:link w:val="Pidipagina"/>
+    <w:uiPriority w:val="99"/>
+    <w:rsid w:val="003778E2"/>
   </w:style>
 </w:styles>
 </file>
@@ -3726,4 +4652,16 @@
     </a:ext>
   </a:extLst>
 </a:theme>
+</file>
+
+<file path=customXml/item1.xml><?xml version="1.0" encoding="utf-8"?>
+<b:Sources xmlns:b="http://schemas.openxmlformats.org/officeDocument/2006/bibliography" xmlns="http://schemas.openxmlformats.org/officeDocument/2006/bibliography" SelectedStyle="\APASixthEditionOfficeOnline.xsl" StyleName="APA" Version="6"/>
+</file>
+
+<file path=customXml/itemProps1.xml><?xml version="1.0" encoding="utf-8"?>
+<ds:datastoreItem xmlns:ds="http://schemas.openxmlformats.org/officeDocument/2006/customXml" ds:itemID="{29FD445C-6700-465C-921A-C2D021FB7E9B}">
+  <ds:schemaRefs>
+    <ds:schemaRef ds:uri="http://schemas.openxmlformats.org/officeDocument/2006/bibliography"/>
+  </ds:schemaRefs>
+</ds:datastoreItem>
 </file>
</xml_diff>